<commit_message>
After ending 4th semester
</commit_message>
<xml_diff>
--- a/4 семестр/Матлогика/Матлогика весь конспект.docx
+++ b/4 семестр/Матлогика/Матлогика весь конспект.docx
@@ -10,13 +10,6 @@
           <w:sz w:val="28"/>
         </w:rPr>
       </w:pPr>
-      <w:r>
-        <w:rPr>
-          <w:b/>
-          <w:sz w:val="28"/>
-        </w:rPr>
-        <w:t xml:space="preserve">  </w:t>
-      </w:r>
       <w:r>
         <w:rPr>
           <w:b/>
@@ -595,13 +588,8 @@
         </w:rPr>
         <w:t>Некоторые теоремы ИВ:</w:t>
       </w:r>
-      <w:r>
-        <w:rPr>
-          <w:i/>
-          <w:sz w:val="28"/>
-        </w:rPr>
-        <w:t xml:space="preserve"> </w:t>
-      </w:r>
+      <w:bookmarkStart w:id="0" w:name="_GoBack"/>
+      <w:bookmarkEnd w:id="0"/>
     </w:p>
     <w:p>
       <w:pPr>
@@ -4488,7 +4476,21 @@
           <w:sz w:val="28"/>
           <w:szCs w:val="26"/>
         </w:rPr>
-        <w:t>. Отсюда следует, что не все функции правильно вычислимы по Тьюрингу.</w:t>
+        <w:t>. Отс</w:t>
+      </w:r>
+      <w:r>
+        <w:rPr>
+          <w:sz w:val="28"/>
+          <w:szCs w:val="26"/>
+        </w:rPr>
+        <w:t xml:space="preserve">юда следует, что не все функции </w:t>
+      </w:r>
+      <w:r>
+        <w:rPr>
+          <w:sz w:val="28"/>
+          <w:szCs w:val="26"/>
+        </w:rPr>
+        <w:t>правильно вычислимы по Тьюрингу.</w:t>
       </w:r>
     </w:p>
     <w:p>
@@ -4501,14 +4503,151 @@
           <w:szCs w:val="26"/>
         </w:rPr>
       </w:pPr>
-      <w:bookmarkStart w:id="0" w:name="_GoBack"/>
-      <w:bookmarkEnd w:id="0"/>
+    </w:p>
+    <w:p>
+      <w:pPr>
+        <w:rPr>
+          <w:i/>
+          <w:sz w:val="28"/>
+          <w:szCs w:val="26"/>
+        </w:rPr>
+      </w:pPr>
+      <w:r>
+        <w:rPr>
+          <w:i/>
+          <w:sz w:val="28"/>
+          <w:szCs w:val="26"/>
+        </w:rPr>
+        <w:br w:type="page"/>
+      </w:r>
+    </w:p>
+    <w:p>
+      <w:pPr>
+        <w:spacing w:line="240" w:lineRule="auto"/>
+        <w:ind w:left="360"/>
+        <w:jc w:val="center"/>
+        <w:rPr>
+          <w:i/>
+          <w:sz w:val="28"/>
+          <w:szCs w:val="26"/>
+        </w:rPr>
+      </w:pPr>
       <w:r>
         <w:rPr>
           <w:noProof/>
           <w:lang w:eastAsia="ru-RU"/>
         </w:rPr>
         <w:lastRenderedPageBreak/>
+        <w:drawing>
+          <wp:anchor distT="0" distB="0" distL="114300" distR="114300" simplePos="0" relativeHeight="251705344" behindDoc="0" locked="0" layoutInCell="1" allowOverlap="1">
+            <wp:simplePos x="0" y="0"/>
+            <wp:positionH relativeFrom="page">
+              <wp:align>center</wp:align>
+            </wp:positionH>
+            <wp:positionV relativeFrom="paragraph">
+              <wp:posOffset>7256983</wp:posOffset>
+            </wp:positionV>
+            <wp:extent cx="6660515" cy="2773045"/>
+            <wp:effectExtent l="0" t="0" r="6985" b="8255"/>
+            <wp:wrapTopAndBottom/>
+            <wp:docPr id="58" name="Рисунок 58"/>
+            <wp:cNvGraphicFramePr>
+              <a:graphicFrameLocks xmlns:a="http://schemas.openxmlformats.org/drawingml/2006/main" noChangeAspect="1"/>
+            </wp:cNvGraphicFramePr>
+            <a:graphic xmlns:a="http://schemas.openxmlformats.org/drawingml/2006/main">
+              <a:graphicData uri="http://schemas.openxmlformats.org/drawingml/2006/picture">
+                <pic:pic xmlns:pic="http://schemas.openxmlformats.org/drawingml/2006/picture">
+                  <pic:nvPicPr>
+                    <pic:cNvPr id="1" name=""/>
+                    <pic:cNvPicPr/>
+                  </pic:nvPicPr>
+                  <pic:blipFill>
+                    <a:blip r:embed="rId59">
+                      <a:extLst>
+                        <a:ext uri="{28A0092B-C50C-407E-A947-70E740481C1C}">
+                          <a14:useLocalDpi xmlns:a14="http://schemas.microsoft.com/office/drawing/2010/main" val="0"/>
+                        </a:ext>
+                      </a:extLst>
+                    </a:blip>
+                    <a:stretch>
+                      <a:fillRect/>
+                    </a:stretch>
+                  </pic:blipFill>
+                  <pic:spPr>
+                    <a:xfrm>
+                      <a:off x="0" y="0"/>
+                      <a:ext cx="6660515" cy="2773045"/>
+                    </a:xfrm>
+                    <a:prstGeom prst="rect">
+                      <a:avLst/>
+                    </a:prstGeom>
+                  </pic:spPr>
+                </pic:pic>
+              </a:graphicData>
+            </a:graphic>
+          </wp:anchor>
+        </w:drawing>
+      </w:r>
+      <w:r>
+        <w:rPr>
+          <w:noProof/>
+          <w:lang w:eastAsia="ru-RU"/>
+        </w:rPr>
+        <w:drawing>
+          <wp:anchor distT="0" distB="0" distL="114300" distR="114300" simplePos="0" relativeHeight="251704320" behindDoc="0" locked="0" layoutInCell="1" allowOverlap="1">
+            <wp:simplePos x="0" y="0"/>
+            <wp:positionH relativeFrom="page">
+              <wp:align>center</wp:align>
+            </wp:positionH>
+            <wp:positionV relativeFrom="paragraph">
+              <wp:posOffset>2664125</wp:posOffset>
+            </wp:positionV>
+            <wp:extent cx="6660515" cy="4406900"/>
+            <wp:effectExtent l="0" t="0" r="6985" b="0"/>
+            <wp:wrapTopAndBottom/>
+            <wp:docPr id="57" name="Рисунок 57"/>
+            <wp:cNvGraphicFramePr>
+              <a:graphicFrameLocks xmlns:a="http://schemas.openxmlformats.org/drawingml/2006/main" noChangeAspect="1"/>
+            </wp:cNvGraphicFramePr>
+            <a:graphic xmlns:a="http://schemas.openxmlformats.org/drawingml/2006/main">
+              <a:graphicData uri="http://schemas.openxmlformats.org/drawingml/2006/picture">
+                <pic:pic xmlns:pic="http://schemas.openxmlformats.org/drawingml/2006/picture">
+                  <pic:nvPicPr>
+                    <pic:cNvPr id="1" name=""/>
+                    <pic:cNvPicPr/>
+                  </pic:nvPicPr>
+                  <pic:blipFill>
+                    <a:blip r:embed="rId60">
+                      <a:extLst>
+                        <a:ext uri="{28A0092B-C50C-407E-A947-70E740481C1C}">
+                          <a14:useLocalDpi xmlns:a14="http://schemas.microsoft.com/office/drawing/2010/main" val="0"/>
+                        </a:ext>
+                      </a:extLst>
+                    </a:blip>
+                    <a:stretch>
+                      <a:fillRect/>
+                    </a:stretch>
+                  </pic:blipFill>
+                  <pic:spPr>
+                    <a:xfrm>
+                      <a:off x="0" y="0"/>
+                      <a:ext cx="6660515" cy="4406900"/>
+                    </a:xfrm>
+                    <a:prstGeom prst="rect">
+                      <a:avLst/>
+                    </a:prstGeom>
+                  </pic:spPr>
+                </pic:pic>
+              </a:graphicData>
+            </a:graphic>
+          </wp:anchor>
+        </w:drawing>
+      </w:r>
+      <w:r>
+        <w:rPr>
+          <w:noProof/>
+          <w:lang w:eastAsia="ru-RU"/>
+        </w:rPr>
         <w:drawing>
           <wp:anchor distT="0" distB="0" distL="114300" distR="114300" simplePos="0" relativeHeight="251703296" behindDoc="0" locked="0" layoutInCell="1" allowOverlap="1">
             <wp:simplePos x="0" y="0"/>
@@ -4533,7 +4672,7 @@
                     <pic:cNvPicPr/>
                   </pic:nvPicPr>
                   <pic:blipFill>
-                    <a:blip r:embed="rId59">
+                    <a:blip r:embed="rId61">
                       <a:extLst>
                         <a:ext uri="{28A0092B-C50C-407E-A947-70E740481C1C}">
                           <a14:useLocalDpi xmlns:a14="http://schemas.microsoft.com/office/drawing/2010/main" val="0"/>
@@ -4565,6 +4704,1008 @@
           </wp:anchor>
         </w:drawing>
       </w:r>
+      <w:r>
+        <w:rPr>
+          <w:i/>
+          <w:sz w:val="28"/>
+          <w:szCs w:val="26"/>
+        </w:rPr>
+        <w:t>Примитивно рекурсивные функции</w:t>
+      </w:r>
+    </w:p>
+    <w:p>
+      <w:pPr>
+        <w:spacing w:line="240" w:lineRule="auto"/>
+        <w:ind w:left="360"/>
+        <w:rPr>
+          <w:sz w:val="28"/>
+          <w:szCs w:val="26"/>
+        </w:rPr>
+      </w:pPr>
+    </w:p>
+    <w:p>
+      <w:pPr>
+        <w:spacing w:line="240" w:lineRule="auto"/>
+        <w:ind w:left="360"/>
+        <w:jc w:val="center"/>
+        <w:rPr>
+          <w:i/>
+          <w:sz w:val="28"/>
+          <w:szCs w:val="26"/>
+        </w:rPr>
+      </w:pPr>
+      <w:r>
+        <w:rPr>
+          <w:noProof/>
+          <w:lang w:eastAsia="ru-RU"/>
+        </w:rPr>
+        <w:lastRenderedPageBreak/>
+        <w:drawing>
+          <wp:anchor distT="0" distB="0" distL="114300" distR="114300" simplePos="0" relativeHeight="251710464" behindDoc="0" locked="0" layoutInCell="1" allowOverlap="1">
+            <wp:simplePos x="0" y="0"/>
+            <wp:positionH relativeFrom="margin">
+              <wp:align>center</wp:align>
+            </wp:positionH>
+            <wp:positionV relativeFrom="paragraph">
+              <wp:posOffset>7823907</wp:posOffset>
+            </wp:positionV>
+            <wp:extent cx="6000750" cy="1000125"/>
+            <wp:effectExtent l="0" t="0" r="0" b="9525"/>
+            <wp:wrapTopAndBottom/>
+            <wp:docPr id="63" name="Рисунок 63"/>
+            <wp:cNvGraphicFramePr>
+              <a:graphicFrameLocks xmlns:a="http://schemas.openxmlformats.org/drawingml/2006/main" noChangeAspect="1"/>
+            </wp:cNvGraphicFramePr>
+            <a:graphic xmlns:a="http://schemas.openxmlformats.org/drawingml/2006/main">
+              <a:graphicData uri="http://schemas.openxmlformats.org/drawingml/2006/picture">
+                <pic:pic xmlns:pic="http://schemas.openxmlformats.org/drawingml/2006/picture">
+                  <pic:nvPicPr>
+                    <pic:cNvPr id="1" name=""/>
+                    <pic:cNvPicPr/>
+                  </pic:nvPicPr>
+                  <pic:blipFill>
+                    <a:blip r:embed="rId62">
+                      <a:extLst>
+                        <a:ext uri="{28A0092B-C50C-407E-A947-70E740481C1C}">
+                          <a14:useLocalDpi xmlns:a14="http://schemas.microsoft.com/office/drawing/2010/main" val="0"/>
+                        </a:ext>
+                      </a:extLst>
+                    </a:blip>
+                    <a:stretch>
+                      <a:fillRect/>
+                    </a:stretch>
+                  </pic:blipFill>
+                  <pic:spPr>
+                    <a:xfrm>
+                      <a:off x="0" y="0"/>
+                      <a:ext cx="6000750" cy="1000125"/>
+                    </a:xfrm>
+                    <a:prstGeom prst="rect">
+                      <a:avLst/>
+                    </a:prstGeom>
+                  </pic:spPr>
+                </pic:pic>
+              </a:graphicData>
+            </a:graphic>
+          </wp:anchor>
+        </w:drawing>
+      </w:r>
+      <w:r>
+        <w:rPr>
+          <w:noProof/>
+          <w:lang w:eastAsia="ru-RU"/>
+        </w:rPr>
+        <w:drawing>
+          <wp:anchor distT="0" distB="0" distL="114300" distR="114300" simplePos="0" relativeHeight="251709440" behindDoc="0" locked="0" layoutInCell="1" allowOverlap="1">
+            <wp:simplePos x="0" y="0"/>
+            <wp:positionH relativeFrom="margin">
+              <wp:align>right</wp:align>
+            </wp:positionH>
+            <wp:positionV relativeFrom="paragraph">
+              <wp:posOffset>7141569</wp:posOffset>
+            </wp:positionV>
+            <wp:extent cx="6660515" cy="624205"/>
+            <wp:effectExtent l="0" t="0" r="6985" b="4445"/>
+            <wp:wrapTopAndBottom/>
+            <wp:docPr id="62" name="Рисунок 62"/>
+            <wp:cNvGraphicFramePr>
+              <a:graphicFrameLocks xmlns:a="http://schemas.openxmlformats.org/drawingml/2006/main" noChangeAspect="1"/>
+            </wp:cNvGraphicFramePr>
+            <a:graphic xmlns:a="http://schemas.openxmlformats.org/drawingml/2006/main">
+              <a:graphicData uri="http://schemas.openxmlformats.org/drawingml/2006/picture">
+                <pic:pic xmlns:pic="http://schemas.openxmlformats.org/drawingml/2006/picture">
+                  <pic:nvPicPr>
+                    <pic:cNvPr id="1" name=""/>
+                    <pic:cNvPicPr/>
+                  </pic:nvPicPr>
+                  <pic:blipFill>
+                    <a:blip r:embed="rId63">
+                      <a:extLst>
+                        <a:ext uri="{28A0092B-C50C-407E-A947-70E740481C1C}">
+                          <a14:useLocalDpi xmlns:a14="http://schemas.microsoft.com/office/drawing/2010/main" val="0"/>
+                        </a:ext>
+                      </a:extLst>
+                    </a:blip>
+                    <a:stretch>
+                      <a:fillRect/>
+                    </a:stretch>
+                  </pic:blipFill>
+                  <pic:spPr>
+                    <a:xfrm>
+                      <a:off x="0" y="0"/>
+                      <a:ext cx="6660515" cy="624205"/>
+                    </a:xfrm>
+                    <a:prstGeom prst="rect">
+                      <a:avLst/>
+                    </a:prstGeom>
+                  </pic:spPr>
+                </pic:pic>
+              </a:graphicData>
+            </a:graphic>
+          </wp:anchor>
+        </w:drawing>
+      </w:r>
+      <w:r>
+        <w:rPr>
+          <w:noProof/>
+          <w:lang w:eastAsia="ru-RU"/>
+        </w:rPr>
+        <w:drawing>
+          <wp:anchor distT="0" distB="0" distL="114300" distR="114300" simplePos="0" relativeHeight="251708416" behindDoc="0" locked="0" layoutInCell="1" allowOverlap="1">
+            <wp:simplePos x="0" y="0"/>
+            <wp:positionH relativeFrom="page">
+              <wp:align>center</wp:align>
+            </wp:positionH>
+            <wp:positionV relativeFrom="paragraph">
+              <wp:posOffset>2153213</wp:posOffset>
+            </wp:positionV>
+            <wp:extent cx="6419850" cy="4876800"/>
+            <wp:effectExtent l="0" t="0" r="0" b="0"/>
+            <wp:wrapTopAndBottom/>
+            <wp:docPr id="61" name="Рисунок 61"/>
+            <wp:cNvGraphicFramePr>
+              <a:graphicFrameLocks xmlns:a="http://schemas.openxmlformats.org/drawingml/2006/main" noChangeAspect="1"/>
+            </wp:cNvGraphicFramePr>
+            <a:graphic xmlns:a="http://schemas.openxmlformats.org/drawingml/2006/main">
+              <a:graphicData uri="http://schemas.openxmlformats.org/drawingml/2006/picture">
+                <pic:pic xmlns:pic="http://schemas.openxmlformats.org/drawingml/2006/picture">
+                  <pic:nvPicPr>
+                    <pic:cNvPr id="1" name=""/>
+                    <pic:cNvPicPr/>
+                  </pic:nvPicPr>
+                  <pic:blipFill>
+                    <a:blip r:embed="rId64">
+                      <a:extLst>
+                        <a:ext uri="{28A0092B-C50C-407E-A947-70E740481C1C}">
+                          <a14:useLocalDpi xmlns:a14="http://schemas.microsoft.com/office/drawing/2010/main" val="0"/>
+                        </a:ext>
+                      </a:extLst>
+                    </a:blip>
+                    <a:stretch>
+                      <a:fillRect/>
+                    </a:stretch>
+                  </pic:blipFill>
+                  <pic:spPr>
+                    <a:xfrm>
+                      <a:off x="0" y="0"/>
+                      <a:ext cx="6419850" cy="4876800"/>
+                    </a:xfrm>
+                    <a:prstGeom prst="rect">
+                      <a:avLst/>
+                    </a:prstGeom>
+                  </pic:spPr>
+                </pic:pic>
+              </a:graphicData>
+            </a:graphic>
+          </wp:anchor>
+        </w:drawing>
+      </w:r>
+      <w:r>
+        <w:rPr>
+          <w:noProof/>
+          <w:lang w:eastAsia="ru-RU"/>
+        </w:rPr>
+        <w:drawing>
+          <wp:anchor distT="0" distB="0" distL="114300" distR="114300" simplePos="0" relativeHeight="251707392" behindDoc="0" locked="0" layoutInCell="1" allowOverlap="1">
+            <wp:simplePos x="0" y="0"/>
+            <wp:positionH relativeFrom="column">
+              <wp:posOffset>226551</wp:posOffset>
+            </wp:positionH>
+            <wp:positionV relativeFrom="paragraph">
+              <wp:posOffset>1247739</wp:posOffset>
+            </wp:positionV>
+            <wp:extent cx="6660515" cy="644525"/>
+            <wp:effectExtent l="0" t="0" r="6985" b="3175"/>
+            <wp:wrapTopAndBottom/>
+            <wp:docPr id="60" name="Рисунок 60"/>
+            <wp:cNvGraphicFramePr>
+              <a:graphicFrameLocks xmlns:a="http://schemas.openxmlformats.org/drawingml/2006/main" noChangeAspect="1"/>
+            </wp:cNvGraphicFramePr>
+            <a:graphic xmlns:a="http://schemas.openxmlformats.org/drawingml/2006/main">
+              <a:graphicData uri="http://schemas.openxmlformats.org/drawingml/2006/picture">
+                <pic:pic xmlns:pic="http://schemas.openxmlformats.org/drawingml/2006/picture">
+                  <pic:nvPicPr>
+                    <pic:cNvPr id="1" name=""/>
+                    <pic:cNvPicPr/>
+                  </pic:nvPicPr>
+                  <pic:blipFill>
+                    <a:blip r:embed="rId65">
+                      <a:extLst>
+                        <a:ext uri="{28A0092B-C50C-407E-A947-70E740481C1C}">
+                          <a14:useLocalDpi xmlns:a14="http://schemas.microsoft.com/office/drawing/2010/main" val="0"/>
+                        </a:ext>
+                      </a:extLst>
+                    </a:blip>
+                    <a:stretch>
+                      <a:fillRect/>
+                    </a:stretch>
+                  </pic:blipFill>
+                  <pic:spPr>
+                    <a:xfrm>
+                      <a:off x="0" y="0"/>
+                      <a:ext cx="6660515" cy="644525"/>
+                    </a:xfrm>
+                    <a:prstGeom prst="rect">
+                      <a:avLst/>
+                    </a:prstGeom>
+                  </pic:spPr>
+                </pic:pic>
+              </a:graphicData>
+            </a:graphic>
+          </wp:anchor>
+        </w:drawing>
+      </w:r>
+      <w:r>
+        <w:rPr>
+          <w:noProof/>
+          <w:lang w:eastAsia="ru-RU"/>
+        </w:rPr>
+        <w:drawing>
+          <wp:anchor distT="0" distB="0" distL="114300" distR="114300" simplePos="0" relativeHeight="251706368" behindDoc="0" locked="0" layoutInCell="1" allowOverlap="1">
+            <wp:simplePos x="0" y="0"/>
+            <wp:positionH relativeFrom="column">
+              <wp:posOffset>226551</wp:posOffset>
+            </wp:positionH>
+            <wp:positionV relativeFrom="paragraph">
+              <wp:posOffset>84</wp:posOffset>
+            </wp:positionV>
+            <wp:extent cx="6660515" cy="1247140"/>
+            <wp:effectExtent l="0" t="0" r="6985" b="0"/>
+            <wp:wrapTopAndBottom/>
+            <wp:docPr id="59" name="Рисунок 59"/>
+            <wp:cNvGraphicFramePr>
+              <a:graphicFrameLocks xmlns:a="http://schemas.openxmlformats.org/drawingml/2006/main" noChangeAspect="1"/>
+            </wp:cNvGraphicFramePr>
+            <a:graphic xmlns:a="http://schemas.openxmlformats.org/drawingml/2006/main">
+              <a:graphicData uri="http://schemas.openxmlformats.org/drawingml/2006/picture">
+                <pic:pic xmlns:pic="http://schemas.openxmlformats.org/drawingml/2006/picture">
+                  <pic:nvPicPr>
+                    <pic:cNvPr id="1" name=""/>
+                    <pic:cNvPicPr/>
+                  </pic:nvPicPr>
+                  <pic:blipFill>
+                    <a:blip r:embed="rId66">
+                      <a:extLst>
+                        <a:ext uri="{28A0092B-C50C-407E-A947-70E740481C1C}">
+                          <a14:useLocalDpi xmlns:a14="http://schemas.microsoft.com/office/drawing/2010/main" val="0"/>
+                        </a:ext>
+                      </a:extLst>
+                    </a:blip>
+                    <a:stretch>
+                      <a:fillRect/>
+                    </a:stretch>
+                  </pic:blipFill>
+                  <pic:spPr>
+                    <a:xfrm>
+                      <a:off x="0" y="0"/>
+                      <a:ext cx="6660515" cy="1247140"/>
+                    </a:xfrm>
+                    <a:prstGeom prst="rect">
+                      <a:avLst/>
+                    </a:prstGeom>
+                  </pic:spPr>
+                </pic:pic>
+              </a:graphicData>
+            </a:graphic>
+          </wp:anchor>
+        </w:drawing>
+      </w:r>
+      <w:r>
+        <w:rPr>
+          <w:i/>
+          <w:sz w:val="28"/>
+          <w:szCs w:val="26"/>
+        </w:rPr>
+        <w:t xml:space="preserve">Функция </w:t>
+      </w:r>
+      <w:proofErr w:type="spellStart"/>
+      <w:r>
+        <w:rPr>
+          <w:i/>
+          <w:sz w:val="28"/>
+          <w:szCs w:val="26"/>
+        </w:rPr>
+        <w:t>Аккермана</w:t>
+      </w:r>
+      <w:proofErr w:type="spellEnd"/>
+    </w:p>
+    <w:p>
+      <w:pPr>
+        <w:spacing w:line="240" w:lineRule="auto"/>
+        <w:ind w:left="360"/>
+        <w:jc w:val="center"/>
+        <w:rPr>
+          <w:i/>
+          <w:sz w:val="28"/>
+          <w:szCs w:val="26"/>
+        </w:rPr>
+      </w:pPr>
+    </w:p>
+    <w:p>
+      <w:pPr>
+        <w:spacing w:line="240" w:lineRule="auto"/>
+        <w:ind w:left="360"/>
+        <w:jc w:val="center"/>
+        <w:rPr>
+          <w:i/>
+          <w:sz w:val="28"/>
+          <w:szCs w:val="26"/>
+        </w:rPr>
+      </w:pPr>
+    </w:p>
+    <w:p>
+      <w:pPr>
+        <w:spacing w:line="240" w:lineRule="auto"/>
+        <w:ind w:left="360"/>
+        <w:jc w:val="center"/>
+        <w:rPr>
+          <w:i/>
+          <w:sz w:val="28"/>
+          <w:szCs w:val="26"/>
+        </w:rPr>
+      </w:pPr>
+    </w:p>
+    <w:p>
+      <w:pPr>
+        <w:spacing w:line="240" w:lineRule="auto"/>
+        <w:ind w:left="360"/>
+        <w:jc w:val="center"/>
+        <w:rPr>
+          <w:i/>
+          <w:sz w:val="28"/>
+          <w:szCs w:val="26"/>
+        </w:rPr>
+      </w:pPr>
+    </w:p>
+    <w:p>
+      <w:pPr>
+        <w:spacing w:line="240" w:lineRule="auto"/>
+        <w:ind w:left="360"/>
+        <w:jc w:val="center"/>
+        <w:rPr>
+          <w:i/>
+          <w:sz w:val="28"/>
+          <w:szCs w:val="26"/>
+        </w:rPr>
+      </w:pPr>
+    </w:p>
+    <w:p>
+      <w:pPr>
+        <w:spacing w:line="240" w:lineRule="auto"/>
+        <w:ind w:left="360"/>
+        <w:jc w:val="center"/>
+        <w:rPr>
+          <w:i/>
+          <w:sz w:val="28"/>
+          <w:szCs w:val="26"/>
+        </w:rPr>
+      </w:pPr>
+      <w:r>
+        <w:rPr>
+          <w:noProof/>
+          <w:lang w:eastAsia="ru-RU"/>
+        </w:rPr>
+        <w:lastRenderedPageBreak/>
+        <w:drawing>
+          <wp:anchor distT="0" distB="0" distL="114300" distR="114300" simplePos="0" relativeHeight="251714560" behindDoc="0" locked="0" layoutInCell="1" allowOverlap="1">
+            <wp:simplePos x="0" y="0"/>
+            <wp:positionH relativeFrom="page">
+              <wp:align>center</wp:align>
+            </wp:positionH>
+            <wp:positionV relativeFrom="paragraph">
+              <wp:posOffset>6734920</wp:posOffset>
+            </wp:positionV>
+            <wp:extent cx="6660515" cy="666750"/>
+            <wp:effectExtent l="0" t="0" r="6985" b="0"/>
+            <wp:wrapTopAndBottom/>
+            <wp:docPr id="56" name="Рисунок 56"/>
+            <wp:cNvGraphicFramePr>
+              <a:graphicFrameLocks xmlns:a="http://schemas.openxmlformats.org/drawingml/2006/main" noChangeAspect="1"/>
+            </wp:cNvGraphicFramePr>
+            <a:graphic xmlns:a="http://schemas.openxmlformats.org/drawingml/2006/main">
+              <a:graphicData uri="http://schemas.openxmlformats.org/drawingml/2006/picture">
+                <pic:pic xmlns:pic="http://schemas.openxmlformats.org/drawingml/2006/picture">
+                  <pic:nvPicPr>
+                    <pic:cNvPr id="1" name=""/>
+                    <pic:cNvPicPr/>
+                  </pic:nvPicPr>
+                  <pic:blipFill>
+                    <a:blip r:embed="rId67">
+                      <a:extLst>
+                        <a:ext uri="{28A0092B-C50C-407E-A947-70E740481C1C}">
+                          <a14:useLocalDpi xmlns:a14="http://schemas.microsoft.com/office/drawing/2010/main" val="0"/>
+                        </a:ext>
+                      </a:extLst>
+                    </a:blip>
+                    <a:stretch>
+                      <a:fillRect/>
+                    </a:stretch>
+                  </pic:blipFill>
+                  <pic:spPr>
+                    <a:xfrm>
+                      <a:off x="0" y="0"/>
+                      <a:ext cx="6660515" cy="666750"/>
+                    </a:xfrm>
+                    <a:prstGeom prst="rect">
+                      <a:avLst/>
+                    </a:prstGeom>
+                  </pic:spPr>
+                </pic:pic>
+              </a:graphicData>
+            </a:graphic>
+          </wp:anchor>
+        </w:drawing>
+      </w:r>
+      <w:r>
+        <w:rPr>
+          <w:i/>
+          <w:sz w:val="28"/>
+          <w:szCs w:val="26"/>
+        </w:rPr>
+        <w:t>Частично рекурсивные функции</w:t>
+      </w:r>
+    </w:p>
+    <w:p>
+      <w:pPr>
+        <w:spacing w:line="240" w:lineRule="auto"/>
+        <w:ind w:left="360"/>
+        <w:jc w:val="center"/>
+        <w:rPr>
+          <w:sz w:val="28"/>
+          <w:szCs w:val="26"/>
+        </w:rPr>
+      </w:pPr>
+      <w:r>
+        <w:rPr>
+          <w:noProof/>
+          <w:lang w:eastAsia="ru-RU"/>
+        </w:rPr>
+        <w:drawing>
+          <wp:anchor distT="0" distB="0" distL="114300" distR="114300" simplePos="0" relativeHeight="251713536" behindDoc="0" locked="0" layoutInCell="1" allowOverlap="1">
+            <wp:simplePos x="0" y="0"/>
+            <wp:positionH relativeFrom="column">
+              <wp:posOffset>312815</wp:posOffset>
+            </wp:positionH>
+            <wp:positionV relativeFrom="paragraph">
+              <wp:posOffset>5733882</wp:posOffset>
+            </wp:positionV>
+            <wp:extent cx="6257925" cy="666750"/>
+            <wp:effectExtent l="0" t="0" r="9525" b="0"/>
+            <wp:wrapTopAndBottom/>
+            <wp:docPr id="66" name="Рисунок 66"/>
+            <wp:cNvGraphicFramePr>
+              <a:graphicFrameLocks xmlns:a="http://schemas.openxmlformats.org/drawingml/2006/main" noChangeAspect="1"/>
+            </wp:cNvGraphicFramePr>
+            <a:graphic xmlns:a="http://schemas.openxmlformats.org/drawingml/2006/main">
+              <a:graphicData uri="http://schemas.openxmlformats.org/drawingml/2006/picture">
+                <pic:pic xmlns:pic="http://schemas.openxmlformats.org/drawingml/2006/picture">
+                  <pic:nvPicPr>
+                    <pic:cNvPr id="1" name=""/>
+                    <pic:cNvPicPr/>
+                  </pic:nvPicPr>
+                  <pic:blipFill>
+                    <a:blip r:embed="rId68">
+                      <a:extLst>
+                        <a:ext uri="{28A0092B-C50C-407E-A947-70E740481C1C}">
+                          <a14:useLocalDpi xmlns:a14="http://schemas.microsoft.com/office/drawing/2010/main" val="0"/>
+                        </a:ext>
+                      </a:extLst>
+                    </a:blip>
+                    <a:stretch>
+                      <a:fillRect/>
+                    </a:stretch>
+                  </pic:blipFill>
+                  <pic:spPr>
+                    <a:xfrm>
+                      <a:off x="0" y="0"/>
+                      <a:ext cx="6257925" cy="666750"/>
+                    </a:xfrm>
+                    <a:prstGeom prst="rect">
+                      <a:avLst/>
+                    </a:prstGeom>
+                  </pic:spPr>
+                </pic:pic>
+              </a:graphicData>
+            </a:graphic>
+          </wp:anchor>
+        </w:drawing>
+      </w:r>
+      <w:r>
+        <w:rPr>
+          <w:noProof/>
+          <w:lang w:eastAsia="ru-RU"/>
+        </w:rPr>
+        <w:drawing>
+          <wp:anchor distT="0" distB="0" distL="114300" distR="114300" simplePos="0" relativeHeight="251712512" behindDoc="0" locked="0" layoutInCell="1" allowOverlap="1">
+            <wp:simplePos x="0" y="0"/>
+            <wp:positionH relativeFrom="column">
+              <wp:posOffset>226551</wp:posOffset>
+            </wp:positionH>
+            <wp:positionV relativeFrom="paragraph">
+              <wp:posOffset>4112116</wp:posOffset>
+            </wp:positionV>
+            <wp:extent cx="6660515" cy="1624965"/>
+            <wp:effectExtent l="0" t="0" r="6985" b="0"/>
+            <wp:wrapTopAndBottom/>
+            <wp:docPr id="65" name="Рисунок 65"/>
+            <wp:cNvGraphicFramePr>
+              <a:graphicFrameLocks xmlns:a="http://schemas.openxmlformats.org/drawingml/2006/main" noChangeAspect="1"/>
+            </wp:cNvGraphicFramePr>
+            <a:graphic xmlns:a="http://schemas.openxmlformats.org/drawingml/2006/main">
+              <a:graphicData uri="http://schemas.openxmlformats.org/drawingml/2006/picture">
+                <pic:pic xmlns:pic="http://schemas.openxmlformats.org/drawingml/2006/picture">
+                  <pic:nvPicPr>
+                    <pic:cNvPr id="1" name=""/>
+                    <pic:cNvPicPr/>
+                  </pic:nvPicPr>
+                  <pic:blipFill>
+                    <a:blip r:embed="rId69">
+                      <a:extLst>
+                        <a:ext uri="{28A0092B-C50C-407E-A947-70E740481C1C}">
+                          <a14:useLocalDpi xmlns:a14="http://schemas.microsoft.com/office/drawing/2010/main" val="0"/>
+                        </a:ext>
+                      </a:extLst>
+                    </a:blip>
+                    <a:stretch>
+                      <a:fillRect/>
+                    </a:stretch>
+                  </pic:blipFill>
+                  <pic:spPr>
+                    <a:xfrm>
+                      <a:off x="0" y="0"/>
+                      <a:ext cx="6660515" cy="1624965"/>
+                    </a:xfrm>
+                    <a:prstGeom prst="rect">
+                      <a:avLst/>
+                    </a:prstGeom>
+                  </pic:spPr>
+                </pic:pic>
+              </a:graphicData>
+            </a:graphic>
+          </wp:anchor>
+        </w:drawing>
+      </w:r>
+      <w:r>
+        <w:rPr>
+          <w:noProof/>
+          <w:lang w:eastAsia="ru-RU"/>
+        </w:rPr>
+        <w:drawing>
+          <wp:anchor distT="0" distB="0" distL="114300" distR="114300" simplePos="0" relativeHeight="251711488" behindDoc="0" locked="0" layoutInCell="1" allowOverlap="1">
+            <wp:simplePos x="0" y="0"/>
+            <wp:positionH relativeFrom="column">
+              <wp:posOffset>226551</wp:posOffset>
+            </wp:positionH>
+            <wp:positionV relativeFrom="paragraph">
+              <wp:posOffset>-2684</wp:posOffset>
+            </wp:positionV>
+            <wp:extent cx="6660515" cy="4110990"/>
+            <wp:effectExtent l="0" t="0" r="6985" b="3810"/>
+            <wp:wrapTopAndBottom/>
+            <wp:docPr id="64" name="Рисунок 64"/>
+            <wp:cNvGraphicFramePr>
+              <a:graphicFrameLocks xmlns:a="http://schemas.openxmlformats.org/drawingml/2006/main" noChangeAspect="1"/>
+            </wp:cNvGraphicFramePr>
+            <a:graphic xmlns:a="http://schemas.openxmlformats.org/drawingml/2006/main">
+              <a:graphicData uri="http://schemas.openxmlformats.org/drawingml/2006/picture">
+                <pic:pic xmlns:pic="http://schemas.openxmlformats.org/drawingml/2006/picture">
+                  <pic:nvPicPr>
+                    <pic:cNvPr id="1" name=""/>
+                    <pic:cNvPicPr/>
+                  </pic:nvPicPr>
+                  <pic:blipFill>
+                    <a:blip r:embed="rId70">
+                      <a:extLst>
+                        <a:ext uri="{28A0092B-C50C-407E-A947-70E740481C1C}">
+                          <a14:useLocalDpi xmlns:a14="http://schemas.microsoft.com/office/drawing/2010/main" val="0"/>
+                        </a:ext>
+                      </a:extLst>
+                    </a:blip>
+                    <a:stretch>
+                      <a:fillRect/>
+                    </a:stretch>
+                  </pic:blipFill>
+                  <pic:spPr>
+                    <a:xfrm>
+                      <a:off x="0" y="0"/>
+                      <a:ext cx="6660515" cy="4110990"/>
+                    </a:xfrm>
+                    <a:prstGeom prst="rect">
+                      <a:avLst/>
+                    </a:prstGeom>
+                  </pic:spPr>
+                </pic:pic>
+              </a:graphicData>
+            </a:graphic>
+          </wp:anchor>
+        </w:drawing>
+      </w:r>
+    </w:p>
+    <w:p>
+      <w:pPr>
+        <w:rPr>
+          <w:i/>
+          <w:sz w:val="28"/>
+          <w:szCs w:val="26"/>
+        </w:rPr>
+      </w:pPr>
+      <w:r>
+        <w:rPr>
+          <w:i/>
+          <w:sz w:val="28"/>
+          <w:szCs w:val="26"/>
+        </w:rPr>
+        <w:br w:type="page"/>
+      </w:r>
+    </w:p>
+    <w:p>
+      <w:pPr>
+        <w:spacing w:line="240" w:lineRule="auto"/>
+        <w:ind w:left="360"/>
+        <w:jc w:val="center"/>
+        <w:rPr>
+          <w:i/>
+          <w:sz w:val="28"/>
+          <w:szCs w:val="26"/>
+        </w:rPr>
+      </w:pPr>
+      <w:r>
+        <w:rPr>
+          <w:noProof/>
+          <w:lang w:eastAsia="ru-RU"/>
+        </w:rPr>
+        <w:lastRenderedPageBreak/>
+        <w:drawing>
+          <wp:anchor distT="0" distB="0" distL="114300" distR="114300" simplePos="0" relativeHeight="251715584" behindDoc="0" locked="0" layoutInCell="1" allowOverlap="1">
+            <wp:simplePos x="0" y="0"/>
+            <wp:positionH relativeFrom="page">
+              <wp:align>center</wp:align>
+            </wp:positionH>
+            <wp:positionV relativeFrom="paragraph">
+              <wp:posOffset>278047</wp:posOffset>
+            </wp:positionV>
+            <wp:extent cx="6660515" cy="6541135"/>
+            <wp:effectExtent l="0" t="0" r="6985" b="0"/>
+            <wp:wrapTopAndBottom/>
+            <wp:docPr id="68" name="Рисунок 68"/>
+            <wp:cNvGraphicFramePr>
+              <a:graphicFrameLocks xmlns:a="http://schemas.openxmlformats.org/drawingml/2006/main" noChangeAspect="1"/>
+            </wp:cNvGraphicFramePr>
+            <a:graphic xmlns:a="http://schemas.openxmlformats.org/drawingml/2006/main">
+              <a:graphicData uri="http://schemas.openxmlformats.org/drawingml/2006/picture">
+                <pic:pic xmlns:pic="http://schemas.openxmlformats.org/drawingml/2006/picture">
+                  <pic:nvPicPr>
+                    <pic:cNvPr id="1" name=""/>
+                    <pic:cNvPicPr/>
+                  </pic:nvPicPr>
+                  <pic:blipFill>
+                    <a:blip r:embed="rId71">
+                      <a:extLst>
+                        <a:ext uri="{28A0092B-C50C-407E-A947-70E740481C1C}">
+                          <a14:useLocalDpi xmlns:a14="http://schemas.microsoft.com/office/drawing/2010/main" val="0"/>
+                        </a:ext>
+                      </a:extLst>
+                    </a:blip>
+                    <a:stretch>
+                      <a:fillRect/>
+                    </a:stretch>
+                  </pic:blipFill>
+                  <pic:spPr>
+                    <a:xfrm>
+                      <a:off x="0" y="0"/>
+                      <a:ext cx="6660515" cy="6541135"/>
+                    </a:xfrm>
+                    <a:prstGeom prst="rect">
+                      <a:avLst/>
+                    </a:prstGeom>
+                  </pic:spPr>
+                </pic:pic>
+              </a:graphicData>
+            </a:graphic>
+          </wp:anchor>
+        </w:drawing>
+      </w:r>
+      <w:r>
+        <w:rPr>
+          <w:i/>
+          <w:sz w:val="28"/>
+          <w:szCs w:val="26"/>
+        </w:rPr>
+        <w:t xml:space="preserve">Нормальные </w:t>
+      </w:r>
+      <w:proofErr w:type="spellStart"/>
+      <w:r>
+        <w:rPr>
+          <w:i/>
+          <w:sz w:val="28"/>
+          <w:szCs w:val="26"/>
+        </w:rPr>
+        <w:t>алгорифмы</w:t>
+      </w:r>
+      <w:proofErr w:type="spellEnd"/>
+      <w:r>
+        <w:rPr>
+          <w:i/>
+          <w:sz w:val="28"/>
+          <w:szCs w:val="26"/>
+        </w:rPr>
+        <w:t xml:space="preserve"> Маркова</w:t>
+      </w:r>
+    </w:p>
+    <w:p>
+      <w:pPr>
+        <w:rPr>
+          <w:i/>
+          <w:sz w:val="28"/>
+          <w:szCs w:val="26"/>
+        </w:rPr>
+      </w:pPr>
+      <w:r>
+        <w:rPr>
+          <w:i/>
+          <w:sz w:val="28"/>
+          <w:szCs w:val="26"/>
+        </w:rPr>
+        <w:br w:type="page"/>
+      </w:r>
+    </w:p>
+    <w:p>
+      <w:pPr>
+        <w:spacing w:line="240" w:lineRule="auto"/>
+        <w:ind w:left="360"/>
+        <w:jc w:val="center"/>
+        <w:rPr>
+          <w:i/>
+          <w:sz w:val="28"/>
+          <w:szCs w:val="26"/>
+        </w:rPr>
+      </w:pPr>
+      <w:r>
+        <w:rPr>
+          <w:noProof/>
+          <w:lang w:eastAsia="ru-RU"/>
+        </w:rPr>
+        <w:lastRenderedPageBreak/>
+        <w:drawing>
+          <wp:anchor distT="0" distB="0" distL="114300" distR="114300" simplePos="0" relativeHeight="251716608" behindDoc="0" locked="0" layoutInCell="1" allowOverlap="1">
+            <wp:simplePos x="0" y="0"/>
+            <wp:positionH relativeFrom="column">
+              <wp:posOffset>227965</wp:posOffset>
+            </wp:positionH>
+            <wp:positionV relativeFrom="paragraph">
+              <wp:posOffset>230753</wp:posOffset>
+            </wp:positionV>
+            <wp:extent cx="6660515" cy="6341745"/>
+            <wp:effectExtent l="0" t="0" r="6985" b="1905"/>
+            <wp:wrapTopAndBottom/>
+            <wp:docPr id="69" name="Рисунок 69"/>
+            <wp:cNvGraphicFramePr>
+              <a:graphicFrameLocks xmlns:a="http://schemas.openxmlformats.org/drawingml/2006/main" noChangeAspect="1"/>
+            </wp:cNvGraphicFramePr>
+            <a:graphic xmlns:a="http://schemas.openxmlformats.org/drawingml/2006/main">
+              <a:graphicData uri="http://schemas.openxmlformats.org/drawingml/2006/picture">
+                <pic:pic xmlns:pic="http://schemas.openxmlformats.org/drawingml/2006/picture">
+                  <pic:nvPicPr>
+                    <pic:cNvPr id="1" name=""/>
+                    <pic:cNvPicPr/>
+                  </pic:nvPicPr>
+                  <pic:blipFill>
+                    <a:blip r:embed="rId72">
+                      <a:extLst>
+                        <a:ext uri="{28A0092B-C50C-407E-A947-70E740481C1C}">
+                          <a14:useLocalDpi xmlns:a14="http://schemas.microsoft.com/office/drawing/2010/main" val="0"/>
+                        </a:ext>
+                      </a:extLst>
+                    </a:blip>
+                    <a:stretch>
+                      <a:fillRect/>
+                    </a:stretch>
+                  </pic:blipFill>
+                  <pic:spPr>
+                    <a:xfrm>
+                      <a:off x="0" y="0"/>
+                      <a:ext cx="6660515" cy="6341745"/>
+                    </a:xfrm>
+                    <a:prstGeom prst="rect">
+                      <a:avLst/>
+                    </a:prstGeom>
+                  </pic:spPr>
+                </pic:pic>
+              </a:graphicData>
+            </a:graphic>
+          </wp:anchor>
+        </w:drawing>
+      </w:r>
+      <w:r>
+        <w:rPr>
+          <w:i/>
+          <w:sz w:val="28"/>
+          <w:szCs w:val="26"/>
+        </w:rPr>
+        <w:t>Лямбда-исчисление</w:t>
+      </w:r>
+    </w:p>
+    <w:p>
+      <w:pPr>
+        <w:spacing w:line="240" w:lineRule="auto"/>
+        <w:ind w:left="360"/>
+        <w:jc w:val="center"/>
+        <w:rPr>
+          <w:i/>
+          <w:sz w:val="28"/>
+          <w:szCs w:val="26"/>
+        </w:rPr>
+      </w:pPr>
+      <w:r>
+        <w:rPr>
+          <w:noProof/>
+          <w:lang w:eastAsia="ru-RU"/>
+        </w:rPr>
+        <w:drawing>
+          <wp:anchor distT="0" distB="0" distL="114300" distR="114300" simplePos="0" relativeHeight="251718656" behindDoc="1" locked="0" layoutInCell="1" allowOverlap="1">
+            <wp:simplePos x="0" y="0"/>
+            <wp:positionH relativeFrom="page">
+              <wp:align>right</wp:align>
+            </wp:positionH>
+            <wp:positionV relativeFrom="paragraph">
+              <wp:posOffset>6781165</wp:posOffset>
+            </wp:positionV>
+            <wp:extent cx="4043045" cy="2157730"/>
+            <wp:effectExtent l="0" t="0" r="0" b="0"/>
+            <wp:wrapTight wrapText="bothSides">
+              <wp:wrapPolygon edited="0">
+                <wp:start x="0" y="0"/>
+                <wp:lineTo x="0" y="21358"/>
+                <wp:lineTo x="21474" y="21358"/>
+                <wp:lineTo x="21474" y="0"/>
+                <wp:lineTo x="0" y="0"/>
+              </wp:wrapPolygon>
+            </wp:wrapTight>
+            <wp:docPr id="71" name="Рисунок 71"/>
+            <wp:cNvGraphicFramePr>
+              <a:graphicFrameLocks xmlns:a="http://schemas.openxmlformats.org/drawingml/2006/main" noChangeAspect="1"/>
+            </wp:cNvGraphicFramePr>
+            <a:graphic xmlns:a="http://schemas.openxmlformats.org/drawingml/2006/main">
+              <a:graphicData uri="http://schemas.openxmlformats.org/drawingml/2006/picture">
+                <pic:pic xmlns:pic="http://schemas.openxmlformats.org/drawingml/2006/picture">
+                  <pic:nvPicPr>
+                    <pic:cNvPr id="1" name=""/>
+                    <pic:cNvPicPr/>
+                  </pic:nvPicPr>
+                  <pic:blipFill>
+                    <a:blip r:embed="rId73">
+                      <a:extLst>
+                        <a:ext uri="{28A0092B-C50C-407E-A947-70E740481C1C}">
+                          <a14:useLocalDpi xmlns:a14="http://schemas.microsoft.com/office/drawing/2010/main" val="0"/>
+                        </a:ext>
+                      </a:extLst>
+                    </a:blip>
+                    <a:stretch>
+                      <a:fillRect/>
+                    </a:stretch>
+                  </pic:blipFill>
+                  <pic:spPr>
+                    <a:xfrm>
+                      <a:off x="0" y="0"/>
+                      <a:ext cx="4043045" cy="2157730"/>
+                    </a:xfrm>
+                    <a:prstGeom prst="rect">
+                      <a:avLst/>
+                    </a:prstGeom>
+                  </pic:spPr>
+                </pic:pic>
+              </a:graphicData>
+            </a:graphic>
+            <wp14:sizeRelH relativeFrom="margin">
+              <wp14:pctWidth>0</wp14:pctWidth>
+            </wp14:sizeRelH>
+            <wp14:sizeRelV relativeFrom="margin">
+              <wp14:pctHeight>0</wp14:pctHeight>
+            </wp14:sizeRelV>
+          </wp:anchor>
+        </w:drawing>
+      </w:r>
+      <w:r>
+        <w:rPr>
+          <w:noProof/>
+          <w:lang w:eastAsia="ru-RU"/>
+        </w:rPr>
+        <w:drawing>
+          <wp:anchor distT="0" distB="0" distL="114300" distR="114300" simplePos="0" relativeHeight="251717632" behindDoc="1" locked="0" layoutInCell="1" allowOverlap="1">
+            <wp:simplePos x="0" y="0"/>
+            <wp:positionH relativeFrom="page">
+              <wp:align>left</wp:align>
+            </wp:positionH>
+            <wp:positionV relativeFrom="paragraph">
+              <wp:posOffset>6638400</wp:posOffset>
+            </wp:positionV>
+            <wp:extent cx="3744595" cy="2434590"/>
+            <wp:effectExtent l="0" t="0" r="8255" b="3810"/>
+            <wp:wrapTight wrapText="bothSides">
+              <wp:wrapPolygon edited="0">
+                <wp:start x="0" y="0"/>
+                <wp:lineTo x="0" y="21465"/>
+                <wp:lineTo x="21538" y="21465"/>
+                <wp:lineTo x="21538" y="0"/>
+                <wp:lineTo x="0" y="0"/>
+              </wp:wrapPolygon>
+            </wp:wrapTight>
+            <wp:docPr id="70" name="Рисунок 70"/>
+            <wp:cNvGraphicFramePr>
+              <a:graphicFrameLocks xmlns:a="http://schemas.openxmlformats.org/drawingml/2006/main" noChangeAspect="1"/>
+            </wp:cNvGraphicFramePr>
+            <a:graphic xmlns:a="http://schemas.openxmlformats.org/drawingml/2006/main">
+              <a:graphicData uri="http://schemas.openxmlformats.org/drawingml/2006/picture">
+                <pic:pic xmlns:pic="http://schemas.openxmlformats.org/drawingml/2006/picture">
+                  <pic:nvPicPr>
+                    <pic:cNvPr id="1" name=""/>
+                    <pic:cNvPicPr/>
+                  </pic:nvPicPr>
+                  <pic:blipFill>
+                    <a:blip r:embed="rId74">
+                      <a:extLst>
+                        <a:ext uri="{28A0092B-C50C-407E-A947-70E740481C1C}">
+                          <a14:useLocalDpi xmlns:a14="http://schemas.microsoft.com/office/drawing/2010/main" val="0"/>
+                        </a:ext>
+                      </a:extLst>
+                    </a:blip>
+                    <a:stretch>
+                      <a:fillRect/>
+                    </a:stretch>
+                  </pic:blipFill>
+                  <pic:spPr>
+                    <a:xfrm>
+                      <a:off x="0" y="0"/>
+                      <a:ext cx="3764579" cy="2447784"/>
+                    </a:xfrm>
+                    <a:prstGeom prst="rect">
+                      <a:avLst/>
+                    </a:prstGeom>
+                  </pic:spPr>
+                </pic:pic>
+              </a:graphicData>
+            </a:graphic>
+            <wp14:sizeRelH relativeFrom="margin">
+              <wp14:pctWidth>0</wp14:pctWidth>
+            </wp14:sizeRelH>
+            <wp14:sizeRelV relativeFrom="margin">
+              <wp14:pctHeight>0</wp14:pctHeight>
+            </wp14:sizeRelV>
+          </wp:anchor>
+        </w:drawing>
+      </w:r>
+    </w:p>
+    <w:p>
+      <w:pPr>
+        <w:spacing w:line="240" w:lineRule="auto"/>
+        <w:ind w:left="360"/>
+        <w:jc w:val="center"/>
+        <w:rPr>
+          <w:i/>
+          <w:sz w:val="28"/>
+          <w:szCs w:val="26"/>
+        </w:rPr>
+      </w:pPr>
     </w:p>
     <w:sectPr>
       <w:pgSz w:w="11906" w:h="16838"/>

</xml_diff>